<commit_message>
added formatted final report in pdf
</commit_message>
<xml_diff>
--- a/Alex/Group3_Technical_Report_AirBnB.docx
+++ b/Alex/Group3_Technical_Report_AirBnB.docx
@@ -41,10 +41,7 @@
         <w:t xml:space="preserve">Group Members: </w:t>
       </w:r>
       <w:r>
-        <w:t>Shirley Cho</w:t>
-      </w:r>
-      <w:r>
-        <w:t xml:space="preserve">, </w:t>
+        <w:t xml:space="preserve">Shirley Cho, </w:t>
       </w:r>
       <w:r>
         <w:t>Miko</w:t>
@@ -71,6 +68,13 @@
     </w:p>
     <w:sdt>
       <w:sdtPr>
+        <w:rPr>
+          <w:rFonts w:ascii="Arial" w:eastAsia="Arial" w:hAnsi="Arial" w:cs="Arial"/>
+          <w:color w:val="auto"/>
+          <w:sz w:val="22"/>
+          <w:szCs w:val="22"/>
+          <w:lang w:val="en"/>
+        </w:rPr>
         <w:id w:val="422777806"/>
         <w:docPartObj>
           <w:docPartGallery w:val="Table of Contents"/>
@@ -79,14 +83,9 @@
       </w:sdtPr>
       <w:sdtEndPr>
         <w:rPr>
-          <w:rFonts w:ascii="Arial" w:eastAsia="Arial" w:hAnsi="Arial" w:cs="Arial"/>
           <w:b/>
           <w:bCs/>
           <w:noProof/>
-          <w:color w:val="auto"/>
-          <w:sz w:val="22"/>
-          <w:szCs w:val="22"/>
-          <w:lang w:val="en"/>
         </w:rPr>
       </w:sdtEndPr>
       <w:sdtContent>

</xml_diff>